<commit_message>
Klassen für einzelnen Befehle des Protokolls implementiert. Namen einiger Befehle angepasst(Complete suffix entfernt)
</commit_message>
<xml_diff>
--- a/Dokumentation/RobotProtokollNetzwerk.docx
+++ b/Dokumentation/RobotProtokollNetzwerk.docx
@@ -59,8 +59,6 @@
         </w:rPr>
         <w:t>Übertragungsschicht des Protokolls</w:t>
       </w:r>
-      <w:bookmarkStart w:id="0" w:name="_GoBack"/>
-      <w:bookmarkEnd w:id="0"/>
     </w:p>
     <w:p>
       <w:r>
@@ -194,16 +192,7 @@
     </w:p>
     <w:p>
       <w:r>
-        <w:t xml:space="preserve">Teil dem Roboter die einzustellende Sensordrehgeschwindigkeit </w:t>
-      </w:r>
-      <w:r>
-        <w:t xml:space="preserve">(in Grad/s) und die tatsächlich zu </w:t>
-      </w:r>
-      <w:r>
-        <w:t>drehende</w:t>
-      </w:r>
-      <w:r>
-        <w:t xml:space="preserve"> Distanz (in Grad) mit.</w:t>
+        <w:t>Teil dem Roboter die einzustellende Sensordrehgeschwindigkeit (in Grad/s) und die tatsächlich zu drehende Distanz (in Grad) mit.</w:t>
       </w:r>
     </w:p>
     <w:p>
@@ -367,13 +356,7 @@
     </w:p>
     <w:p>
       <w:r>
-        <w:t xml:space="preserve">Antwort vom Roboter an den Server. Sendet den aktuell vom </w:t>
-      </w:r>
-      <w:r>
-        <w:t>Gyroskop Sensor</w:t>
-      </w:r>
-      <w:r>
-        <w:t xml:space="preserve"> gemessenen Wert an den Kartierungsserver.</w:t>
+        <w:t>Antwort vom Roboter an den Server. Sendet den aktuell vom Gyroskop Sensor gemessenen Wert an den Kartierungsserver.</w:t>
       </w:r>
     </w:p>
     <w:p>
@@ -422,10 +405,7 @@
     </w:p>
     <w:p>
       <w:r>
-        <w:t>Antwort vom Roboter an den Server</w:t>
-      </w:r>
-      <w:r>
-        <w:t>. Gibt an wie weit der Roboter tatsächlich gefahren ist.</w:t>
+        <w:t>Antwort vom Roboter an den Server. Gibt an wie weit der Roboter tatsächlich gefahren ist.</w:t>
       </w:r>
       <w:r>
         <w:br/>
@@ -446,16 +426,13 @@
       </w:pPr>
       <w:proofErr w:type="spellStart"/>
       <w:r>
-        <w:t>returnSensorCompleted</w:t>
-      </w:r>
-      <w:proofErr w:type="spellEnd"/>
-    </w:p>
-    <w:p>
-      <w:r>
-        <w:t>Antwort vom Roboter an den Server</w:t>
-      </w:r>
-      <w:r>
-        <w:t>. Gibt an das die Rotation des Sensor-Motors abgeschlossen wurde.</w:t>
+        <w:t>returnSensor</w:t>
+      </w:r>
+      <w:proofErr w:type="spellEnd"/>
+    </w:p>
+    <w:p>
+      <w:r>
+        <w:t>Antwort vom Roboter an den Server. Gibt an das die Rotation des Sensor-Motors abgeschlossen wurde.</w:t>
       </w:r>
     </w:p>
     <w:p>
@@ -464,16 +441,15 @@
       </w:pPr>
       <w:proofErr w:type="spellStart"/>
       <w:r>
-        <w:t>returnResetCompleted</w:t>
-      </w:r>
-      <w:proofErr w:type="spellEnd"/>
-    </w:p>
-    <w:p>
-      <w:r>
-        <w:t>Antwort vom Roboter an den Server.</w:t>
-      </w:r>
-      <w:r>
-        <w:t xml:space="preserve"> Gibt an das der Roboter erfolgreich zurückgesetzt wurde.</w:t>
+        <w:t>returnReset</w:t>
+      </w:r>
+      <w:bookmarkStart w:id="0" w:name="_GoBack"/>
+      <w:bookmarkEnd w:id="0"/>
+      <w:proofErr w:type="spellEnd"/>
+    </w:p>
+    <w:p>
+      <w:r>
+        <w:t>Antwort vom Roboter an den Server. Gibt an das der Roboter erfolgreich zurückgesetzt wurde.</w:t>
       </w:r>
     </w:p>
     <w:p>
@@ -500,10 +476,7 @@
     </w:p>
     <w:p>
       <w:r>
-        <w:t>Antwort vom Roboter an den Server.</w:t>
-      </w:r>
-      <w:r>
-        <w:t xml:space="preserve"> Meldet dem Server den aktuellen Batterie-Stand des Roboters.</w:t>
+        <w:t>Antwort vom Roboter an den Server. Meldet dem Server den aktuellen Batterie-Stand des Roboters.</w:t>
       </w:r>
     </w:p>
     <w:p>
@@ -588,6 +561,7 @@
         <w:docPartUnique/>
       </w:docPartObj>
     </w:sdtPr>
+    <w:sdtEndPr/>
     <w:sdtContent>
       <w:p>
         <w:pPr>
@@ -678,7 +652,7 @@
       <w:rPr>
         <w:noProof/>
       </w:rPr>
-      <w:t>30.05.2017</w:t>
+      <w:t>31.05.2017</w:t>
     </w:r>
     <w:r>
       <w:fldChar w:fldCharType="end"/>

</xml_diff>